<commit_message>
Is this the last commit?
</commit_message>
<xml_diff>
--- a/209339290_208728139.docx
+++ b/209339290_208728139.docx
@@ -4,7 +4,7 @@
   <w:body>
     <w:p>
       <w:pPr>
-        <w:pStyle w:val="Heading1"/>
+        <w:pStyle w:val="1"/>
         <w:jc w:val="center"/>
         <w:rPr>
           <w:rtl/>
@@ -33,7 +33,7 @@
     </w:p>
     <w:p>
       <w:pPr>
-        <w:pStyle w:val="Heading2"/>
+        <w:pStyle w:val="2"/>
         <w:jc w:val="center"/>
         <w:rPr>
           <w:rtl/>
@@ -73,12 +73,34 @@
           <w:szCs w:val="26"/>
           <w:rtl/>
         </w:rPr>
-        <w:t>שקד לובין 208728139</w:t>
+        <w:t xml:space="preserve">שקד </w:t>
+      </w:r>
+      <w:proofErr w:type="spellStart"/>
+      <w:r>
+        <w:rPr>
+          <w:rFonts w:asciiTheme="majorHAnsi" w:eastAsiaTheme="majorEastAsia" w:hAnsiTheme="majorHAnsi" w:cstheme="majorBidi" w:hint="cs"/>
+          <w:color w:val="2F5496" w:themeColor="accent1" w:themeShade="BF"/>
+          <w:sz w:val="26"/>
+          <w:szCs w:val="26"/>
+          <w:rtl/>
+        </w:rPr>
+        <w:t>לובין</w:t>
+      </w:r>
+      <w:proofErr w:type="spellEnd"/>
+      <w:r>
+        <w:rPr>
+          <w:rFonts w:asciiTheme="majorHAnsi" w:eastAsiaTheme="majorEastAsia" w:hAnsiTheme="majorHAnsi" w:cstheme="majorBidi" w:hint="cs"/>
+          <w:color w:val="2F5496" w:themeColor="accent1" w:themeShade="BF"/>
+          <w:sz w:val="26"/>
+          <w:szCs w:val="26"/>
+          <w:rtl/>
+        </w:rPr>
+        <w:t xml:space="preserve"> 208728139</w:t>
       </w:r>
     </w:p>
     <w:p>
       <w:pPr>
-        <w:pStyle w:val="Heading2"/>
+        <w:pStyle w:val="2"/>
         <w:jc w:val="both"/>
         <w:rPr>
           <w:sz w:val="40"/>
@@ -330,7 +352,7 @@
     </w:p>
     <w:p>
       <w:pPr>
-        <w:pStyle w:val="Heading3"/>
+        <w:pStyle w:val="3"/>
         <w:jc w:val="both"/>
         <w:rPr>
           <w:rtl/>
@@ -1650,7 +1672,7 @@
     </w:p>
     <w:p>
       <w:pPr>
-        <w:pStyle w:val="Heading3"/>
+        <w:pStyle w:val="3"/>
         <w:jc w:val="both"/>
         <w:rPr>
           <w:rtl/>
@@ -4447,7 +4469,7 @@
     </w:p>
     <w:p>
       <w:pPr>
-        <w:pStyle w:val="Heading3"/>
+        <w:pStyle w:val="3"/>
         <w:jc w:val="both"/>
         <w:rPr>
           <w:rtl/>
@@ -6377,7 +6399,7 @@
     </w:p>
     <w:p>
       <w:pPr>
-        <w:pStyle w:val="Heading3"/>
+        <w:pStyle w:val="3"/>
         <w:jc w:val="both"/>
         <w:rPr>
           <w:rtl/>
@@ -6477,7 +6499,7 @@
     </w:p>
     <w:p>
       <w:pPr>
-        <w:pStyle w:val="Heading3"/>
+        <w:pStyle w:val="3"/>
         <w:jc w:val="center"/>
         <w:rPr>
           <w:rFonts w:eastAsiaTheme="minorEastAsia"/>
@@ -6546,7 +6568,7 @@
     </w:p>
     <w:p>
       <w:pPr>
-        <w:pStyle w:val="Heading3"/>
+        <w:pStyle w:val="3"/>
         <w:jc w:val="both"/>
         <w:rPr>
           <w:rFonts w:eastAsiaTheme="minorEastAsia"/>
@@ -7337,7 +7359,7 @@
     </w:p>
     <w:p>
       <w:pPr>
-        <w:pStyle w:val="Heading3"/>
+        <w:pStyle w:val="3"/>
         <w:jc w:val="both"/>
       </w:pPr>
       <w:r>
@@ -7526,7 +7548,7 @@
     </w:p>
     <w:p>
       <w:pPr>
-        <w:pStyle w:val="Heading3"/>
+        <w:pStyle w:val="3"/>
         <w:jc w:val="both"/>
         <w:rPr>
           <w:rtl/>
@@ -7691,7 +7713,7 @@
     </w:p>
     <w:p>
       <w:pPr>
-        <w:pStyle w:val="Heading3"/>
+        <w:pStyle w:val="3"/>
         <w:jc w:val="both"/>
         <w:rPr>
           <w:rtl/>
@@ -9072,7 +9094,7 @@
     </w:p>
     <w:p>
       <w:pPr>
-        <w:pStyle w:val="Heading3"/>
+        <w:pStyle w:val="3"/>
         <w:jc w:val="center"/>
         <w:rPr>
           <w:rtl/>
@@ -9186,7 +9208,7 @@
     </w:p>
     <w:p>
       <w:pPr>
-        <w:pStyle w:val="Heading3"/>
+        <w:pStyle w:val="3"/>
         <w:rPr>
           <w:rtl/>
         </w:rPr>
@@ -9689,7 +9711,27 @@
           <w:szCs w:val="24"/>
           <w:rtl/>
         </w:rPr>
-        <w:t xml:space="preserve"> נשים לב כי לעשות קונבולוציה של אות הכניסה עם </w:t>
+        <w:t xml:space="preserve"> נשים לב כי לעשות </w:t>
+      </w:r>
+      <w:proofErr w:type="spellStart"/>
+      <w:r>
+        <w:rPr>
+          <w:rFonts w:ascii="David" w:hAnsi="David" w:cs="David" w:hint="cs"/>
+          <w:sz w:val="24"/>
+          <w:szCs w:val="24"/>
+          <w:rtl/>
+        </w:rPr>
+        <w:t>קונבולוציה</w:t>
+      </w:r>
+      <w:proofErr w:type="spellEnd"/>
+      <w:r>
+        <w:rPr>
+          <w:rFonts w:ascii="David" w:hAnsi="David" w:cs="David" w:hint="cs"/>
+          <w:sz w:val="24"/>
+          <w:szCs w:val="24"/>
+          <w:rtl/>
+        </w:rPr>
+        <w:t xml:space="preserve"> של אות הכניסה עם </w:t>
       </w:r>
       <m:oMath>
         <m:r>
@@ -12230,7 +12272,7 @@
     </w:p>
     <w:p>
       <w:pPr>
-        <w:pStyle w:val="Heading3"/>
+        <w:pStyle w:val="3"/>
         <w:rPr>
           <w:rtl/>
         </w:rPr>
@@ -12246,7 +12288,7 @@
     </w:p>
     <w:p>
       <w:pPr>
-        <w:pStyle w:val="Heading3"/>
+        <w:pStyle w:val="3"/>
         <w:jc w:val="center"/>
         <w:rPr>
           <w:rtl/>
@@ -13130,8 +13172,19 @@
           <w:szCs w:val="24"/>
           <w:rtl/>
         </w:rPr>
-        <w:t xml:space="preserve"> ארבעת ההלמים</w:t>
-      </w:r>
+        <w:t xml:space="preserve"> ארבעת </w:t>
+      </w:r>
+      <w:proofErr w:type="spellStart"/>
+      <w:r>
+        <w:rPr>
+          <w:rFonts w:ascii="David" w:hAnsi="David" w:cs="David" w:hint="cs"/>
+          <w:sz w:val="24"/>
+          <w:szCs w:val="24"/>
+          <w:rtl/>
+        </w:rPr>
+        <w:t>ההלמים</w:t>
+      </w:r>
+      <w:proofErr w:type="spellEnd"/>
       <w:r>
         <w:rPr>
           <w:rFonts w:ascii="David" w:hAnsi="David" w:cs="David" w:hint="cs"/>
@@ -14513,7 +14566,7 @@
     </w:p>
     <w:p>
       <w:pPr>
-        <w:pStyle w:val="Heading3"/>
+        <w:pStyle w:val="3"/>
         <w:rPr>
           <w:rtl/>
         </w:rPr>
@@ -14799,7 +14852,7 @@
     </w:p>
     <w:p>
       <w:pPr>
-        <w:pStyle w:val="Heading2"/>
+        <w:pStyle w:val="2"/>
         <w:jc w:val="both"/>
         <w:rPr>
           <w:sz w:val="40"/>
@@ -14820,7 +14873,7 @@
     </w:p>
     <w:p>
       <w:pPr>
-        <w:pStyle w:val="Heading3"/>
+        <w:pStyle w:val="3"/>
         <w:jc w:val="both"/>
         <w:rPr>
           <w:rtl/>
@@ -16834,7 +16887,7 @@
     </w:p>
     <w:p>
       <w:pPr>
-        <w:pStyle w:val="Heading3"/>
+        <w:pStyle w:val="3"/>
         <w:jc w:val="both"/>
         <w:rPr>
           <w:rtl/>
@@ -16986,7 +17039,7 @@
     </w:p>
     <w:p>
       <w:pPr>
-        <w:pStyle w:val="ListParagraph"/>
+        <w:pStyle w:val="a8"/>
         <w:numPr>
           <w:ilvl w:val="0"/>
           <w:numId w:val="1"/>
@@ -17169,7 +17222,7 @@
     </w:p>
     <w:p>
       <w:pPr>
-        <w:pStyle w:val="ListParagraph"/>
+        <w:pStyle w:val="a8"/>
         <w:numPr>
           <w:ilvl w:val="0"/>
           <w:numId w:val="1"/>
@@ -17730,7 +17783,7 @@
     </w:p>
     <w:p>
       <w:pPr>
-        <w:pStyle w:val="Heading3"/>
+        <w:pStyle w:val="3"/>
         <w:jc w:val="both"/>
         <w:rPr>
           <w:rtl/>
@@ -20597,7 +20650,7 @@
     </w:p>
     <w:p>
       <w:pPr>
-        <w:pStyle w:val="Heading3"/>
+        <w:pStyle w:val="3"/>
         <w:jc w:val="both"/>
         <w:rPr>
           <w:rtl/>
@@ -20810,7 +20863,7 @@
     </w:p>
     <w:p>
       <w:pPr>
-        <w:pStyle w:val="Heading3"/>
+        <w:pStyle w:val="3"/>
         <w:jc w:val="both"/>
         <w:rPr>
           <w:rtl/>
@@ -21315,6 +21368,88 @@
     </w:p>
     <w:p>
       <w:pPr>
+        <w:rPr>
+          <w:rFonts w:ascii="David" w:hAnsi="David" w:cs="David"/>
+          <w:sz w:val="24"/>
+          <w:szCs w:val="24"/>
+          <w:rtl/>
+          <w:lang w:val="en-GB"/>
+        </w:rPr>
+      </w:pPr>
+      <w:r>
+        <w:rPr>
+          <w:noProof/>
+        </w:rPr>
+        <w:lastRenderedPageBreak/>
+        <w:drawing>
+          <wp:anchor distT="0" distB="0" distL="114300" distR="114300" simplePos="0" relativeHeight="251658240" behindDoc="0" locked="0" layoutInCell="1" allowOverlap="1" wp14:anchorId="1A35E42D" wp14:editId="0CB0B361">
+            <wp:simplePos x="0" y="0"/>
+            <wp:positionH relativeFrom="margin">
+              <wp:posOffset>-649538</wp:posOffset>
+            </wp:positionH>
+            <wp:positionV relativeFrom="paragraph">
+              <wp:posOffset>294339</wp:posOffset>
+            </wp:positionV>
+            <wp:extent cx="6725920" cy="3368675"/>
+            <wp:effectExtent l="0" t="0" r="0" b="3175"/>
+            <wp:wrapSquare wrapText="bothSides"/>
+            <wp:docPr id="5" name="תמונה 5"/>
+            <wp:cNvGraphicFramePr>
+              <a:graphicFrameLocks xmlns:a="http://schemas.openxmlformats.org/drawingml/2006/main" noChangeAspect="1"/>
+            </wp:cNvGraphicFramePr>
+            <a:graphic xmlns:a="http://schemas.openxmlformats.org/drawingml/2006/main">
+              <a:graphicData uri="http://schemas.openxmlformats.org/drawingml/2006/picture">
+                <pic:pic xmlns:pic="http://schemas.openxmlformats.org/drawingml/2006/picture">
+                  <pic:nvPicPr>
+                    <pic:cNvPr id="1" name=""/>
+                    <pic:cNvPicPr/>
+                  </pic:nvPicPr>
+                  <pic:blipFill>
+                    <a:blip r:embed="rId34">
+                      <a:extLst>
+                        <a:ext uri="{28A0092B-C50C-407E-A947-70E740481C1C}">
+                          <a14:useLocalDpi xmlns:a14="http://schemas.microsoft.com/office/drawing/2010/main" val="0"/>
+                        </a:ext>
+                      </a:extLst>
+                    </a:blip>
+                    <a:stretch>
+                      <a:fillRect/>
+                    </a:stretch>
+                  </pic:blipFill>
+                  <pic:spPr>
+                    <a:xfrm>
+                      <a:off x="0" y="0"/>
+                      <a:ext cx="6725920" cy="3368675"/>
+                    </a:xfrm>
+                    <a:prstGeom prst="rect">
+                      <a:avLst/>
+                    </a:prstGeom>
+                  </pic:spPr>
+                </pic:pic>
+              </a:graphicData>
+            </a:graphic>
+            <wp14:sizeRelH relativeFrom="page">
+              <wp14:pctWidth>0</wp14:pctWidth>
+            </wp14:sizeRelH>
+            <wp14:sizeRelV relativeFrom="page">
+              <wp14:pctHeight>0</wp14:pctHeight>
+            </wp14:sizeRelV>
+          </wp:anchor>
+        </w:drawing>
+      </w:r>
+      <w:r>
+        <w:rPr>
+          <w:rFonts w:ascii="David" w:hAnsi="David" w:cs="David" w:hint="cs"/>
+          <w:sz w:val="24"/>
+          <w:szCs w:val="24"/>
+          <w:rtl/>
+          <w:lang w:val="en-GB"/>
+        </w:rPr>
+        <w:t>הקוד לשחזורים והצגתם :</w:t>
+      </w:r>
+    </w:p>
+    <w:p>
+      <w:pPr>
         <w:jc w:val="center"/>
         <w:rPr>
           <w:rFonts w:ascii="David" w:hAnsi="David" w:cs="David"/>
@@ -21327,27 +21462,7 @@
     </w:p>
     <w:p>
       <w:pPr>
-        <w:jc w:val="center"/>
-        <w:rPr>
-          <w:rFonts w:ascii="David" w:hAnsi="David" w:cs="David"/>
-          <w:sz w:val="24"/>
-          <w:szCs w:val="24"/>
-          <w:rtl/>
-          <w:lang w:val="en-GB"/>
-        </w:rPr>
-      </w:pPr>
-    </w:p>
-    <w:p>
-      <w:pPr>
-        <w:rPr>
-          <w:rtl/>
-          <w:lang w:val="en-GB"/>
-        </w:rPr>
-      </w:pPr>
-    </w:p>
-    <w:p>
-      <w:pPr>
-        <w:pStyle w:val="Heading3"/>
+        <w:pStyle w:val="3"/>
         <w:jc w:val="both"/>
         <w:rPr>
           <w:rtl/>
@@ -21456,7 +21571,7 @@
     </w:p>
     <w:p>
       <w:pPr>
-        <w:pStyle w:val="Heading4"/>
+        <w:pStyle w:val="4"/>
         <w:rPr>
           <w:rtl/>
           <w:lang w:val="en-GB"/>
@@ -23768,6 +23883,7 @@
               <w:rFonts w:ascii="Cambria Math" w:hAnsi="Cambria Math"/>
               <w:lang w:val="en-GB"/>
             </w:rPr>
+            <w:lastRenderedPageBreak/>
             <m:t>⇒</m:t>
           </m:r>
           <m:sSub>
@@ -25108,49 +25224,31 @@
     </w:p>
     <w:p>
       <w:pPr>
-        <w:rPr>
-          <w:rFonts w:eastAsiaTheme="minorEastAsia"/>
-          <w:b/>
-          <w:sz w:val="16"/>
-          <w:szCs w:val="16"/>
+        <w:bidi w:val="0"/>
+        <w:rPr>
+          <w:rFonts w:asciiTheme="majorHAnsi" w:eastAsiaTheme="majorEastAsia" w:hAnsiTheme="majorHAnsi" w:cstheme="majorBidi"/>
+          <w:i/>
+          <w:iCs/>
+          <w:color w:val="2F5496" w:themeColor="accent1" w:themeShade="BF"/>
+          <w:rtl/>
+          <w:lang w:val="en-GB"/>
         </w:rPr>
       </w:pPr>
     </w:p>
     <w:p>
       <w:pPr>
-        <w:bidi w:val="0"/>
-        <w:rPr>
-          <w:rFonts w:asciiTheme="majorHAnsi" w:eastAsiaTheme="majorEastAsia" w:hAnsiTheme="majorHAnsi" w:cstheme="majorBidi"/>
-          <w:i/>
-          <w:iCs/>
-          <w:color w:val="2F5496" w:themeColor="accent1" w:themeShade="BF"/>
+        <w:pStyle w:val="4"/>
+        <w:rPr>
           <w:rtl/>
           <w:lang w:val="en-GB"/>
         </w:rPr>
       </w:pPr>
       <w:r>
         <w:rPr>
+          <w:rFonts w:hint="cs"/>
           <w:rtl/>
           <w:lang w:val="en-GB"/>
         </w:rPr>
-        <w:br w:type="page"/>
-      </w:r>
-    </w:p>
-    <w:p>
-      <w:pPr>
-        <w:pStyle w:val="Heading4"/>
-        <w:rPr>
-          <w:rtl/>
-          <w:lang w:val="en-GB"/>
-        </w:rPr>
-      </w:pPr>
-      <w:r>
-        <w:rPr>
-          <w:rFonts w:hint="cs"/>
-          <w:rtl/>
-          <w:lang w:val="en-GB"/>
-        </w:rPr>
-        <w:lastRenderedPageBreak/>
         <w:t xml:space="preserve">חזרה על סעיף ד' עבור </w:t>
       </w:r>
       <m:oMath>
@@ -25230,7 +25328,7 @@
                     </pic:cNvPicPr>
                   </pic:nvPicPr>
                   <pic:blipFill>
-                    <a:blip r:embed="rId34">
+                    <a:blip r:embed="rId35">
                       <a:extLst>
                         <a:ext uri="{28A0092B-C50C-407E-A947-70E740481C1C}">
                           <a14:useLocalDpi xmlns:a14="http://schemas.microsoft.com/office/drawing/2010/main" val="0"/>
@@ -25293,7 +25391,7 @@
                     </pic:cNvPicPr>
                   </pic:nvPicPr>
                   <pic:blipFill>
-                    <a:blip r:embed="rId35">
+                    <a:blip r:embed="rId36">
                       <a:extLst>
                         <a:ext uri="{28A0092B-C50C-407E-A947-70E740481C1C}">
                           <a14:useLocalDpi xmlns:a14="http://schemas.microsoft.com/office/drawing/2010/main" val="0"/>
@@ -25427,7 +25525,7 @@
     </w:p>
     <w:p>
       <w:pPr>
-        <w:pStyle w:val="Heading4"/>
+        <w:pStyle w:val="4"/>
         <w:rPr>
           <w:rtl/>
           <w:lang w:val="en-GB"/>
@@ -25514,10 +25612,10 @@
       <w:pPr>
         <w:jc w:val="center"/>
         <w:rPr>
-          <w:rFonts w:ascii="David" w:hAnsi="David" w:cs="David" w:hint="cs"/>
-          <w:sz w:val="24"/>
-          <w:szCs w:val="24"/>
-          <w:rtl/>
+          <w:rFonts w:ascii="David" w:hAnsi="David" w:cs="David"/>
+          <w:sz w:val="24"/>
+          <w:szCs w:val="24"/>
+          <w:lang w:val="en-GB"/>
         </w:rPr>
       </w:pPr>
       <w:r>
@@ -25525,9 +25623,9 @@
           <w:noProof/>
         </w:rPr>
         <w:drawing>
-          <wp:inline distT="0" distB="0" distL="0" distR="0" wp14:anchorId="38EE79B3" wp14:editId="4826F88E">
-            <wp:extent cx="3909060" cy="2605883"/>
-            <wp:effectExtent l="0" t="0" r="0" b="4445"/>
+          <wp:inline distT="0" distB="0" distL="0" distR="0" wp14:anchorId="38EE79B3" wp14:editId="32BADFAC">
+            <wp:extent cx="3503901" cy="2335794"/>
+            <wp:effectExtent l="0" t="0" r="1905" b="7620"/>
             <wp:docPr id="16" name="Picture 16" descr="Chart, line chart, histogram&#10;&#10;Description automatically generated"/>
             <wp:cNvGraphicFramePr>
               <a:graphicFrameLocks xmlns:a="http://schemas.openxmlformats.org/drawingml/2006/main" noChangeAspect="1"/>
@@ -25542,7 +25640,7 @@
                     </pic:cNvPicPr>
                   </pic:nvPicPr>
                   <pic:blipFill>
-                    <a:blip r:embed="rId36">
+                    <a:blip r:embed="rId37">
                       <a:extLst>
                         <a:ext uri="{28A0092B-C50C-407E-A947-70E740481C1C}">
                           <a14:useLocalDpi xmlns:a14="http://schemas.microsoft.com/office/drawing/2010/main" val="0"/>
@@ -25557,7 +25655,7 @@
                   <pic:spPr bwMode="auto">
                     <a:xfrm>
                       <a:off x="0" y="0"/>
-                      <a:ext cx="3914571" cy="2609557"/>
+                      <a:ext cx="3541302" cy="2360727"/>
                     </a:xfrm>
                     <a:prstGeom prst="rect">
                       <a:avLst/>
@@ -25606,7 +25704,7 @@
                     </pic:cNvPicPr>
                   </pic:nvPicPr>
                   <pic:blipFill>
-                    <a:blip r:embed="rId37">
+                    <a:blip r:embed="rId38">
                       <a:extLst>
                         <a:ext uri="{28A0092B-C50C-407E-A947-70E740481C1C}">
                           <a14:useLocalDpi xmlns:a14="http://schemas.microsoft.com/office/drawing/2010/main" val="0"/>
@@ -25670,7 +25768,7 @@
                     </pic:cNvPicPr>
                   </pic:nvPicPr>
                   <pic:blipFill>
-                    <a:blip r:embed="rId38">
+                    <a:blip r:embed="rId39">
                       <a:extLst>
                         <a:ext uri="{28A0092B-C50C-407E-A947-70E740481C1C}">
                           <a14:useLocalDpi xmlns:a14="http://schemas.microsoft.com/office/drawing/2010/main" val="0"/>
@@ -25800,7 +25898,7 @@
                     </pic:cNvPicPr>
                   </pic:nvPicPr>
                   <pic:blipFill>
-                    <a:blip r:embed="rId39">
+                    <a:blip r:embed="rId40">
                       <a:extLst>
                         <a:ext uri="{28A0092B-C50C-407E-A947-70E740481C1C}">
                           <a14:useLocalDpi xmlns:a14="http://schemas.microsoft.com/office/drawing/2010/main" val="0"/>
@@ -25865,7 +25963,7 @@
                     </pic:cNvPicPr>
                   </pic:nvPicPr>
                   <pic:blipFill>
-                    <a:blip r:embed="rId40">
+                    <a:blip r:embed="rId41">
                       <a:extLst>
                         <a:ext uri="{28A0092B-C50C-407E-A947-70E740481C1C}">
                           <a14:useLocalDpi xmlns:a14="http://schemas.microsoft.com/office/drawing/2010/main" val="0"/>
@@ -25930,7 +26028,7 @@
                     </pic:cNvPicPr>
                   </pic:nvPicPr>
                   <pic:blipFill>
-                    <a:blip r:embed="rId41">
+                    <a:blip r:embed="rId42">
                       <a:extLst>
                         <a:ext uri="{28A0092B-C50C-407E-A947-70E740481C1C}">
                           <a14:useLocalDpi xmlns:a14="http://schemas.microsoft.com/office/drawing/2010/main" val="0"/>
@@ -26054,7 +26152,7 @@
     </w:p>
     <w:p>
       <w:pPr>
-        <w:pStyle w:val="Heading3"/>
+        <w:pStyle w:val="3"/>
         <w:jc w:val="both"/>
         <w:rPr>
           <w:rtl/>
@@ -26100,7 +26198,29 @@
           <w:rtl/>
           <w:lang w:val="en-GB"/>
         </w:rPr>
-        <w:t>קצב הדגימה המקסימלי העומד בתנאי נייקוויסט הינו</w:t>
+        <w:t xml:space="preserve">קצב הדגימה המקסימלי העומד בתנאי </w:t>
+      </w:r>
+      <w:proofErr w:type="spellStart"/>
+      <w:r>
+        <w:rPr>
+          <w:rFonts w:ascii="David" w:hAnsi="David" w:cs="David" w:hint="cs"/>
+          <w:sz w:val="24"/>
+          <w:szCs w:val="24"/>
+          <w:rtl/>
+          <w:lang w:val="en-GB"/>
+        </w:rPr>
+        <w:t>נייקוויסט</w:t>
+      </w:r>
+      <w:proofErr w:type="spellEnd"/>
+      <w:r>
+        <w:rPr>
+          <w:rFonts w:ascii="David" w:hAnsi="David" w:cs="David" w:hint="cs"/>
+          <w:sz w:val="24"/>
+          <w:szCs w:val="24"/>
+          <w:rtl/>
+          <w:lang w:val="en-GB"/>
+        </w:rPr>
+        <w:t xml:space="preserve"> הינו</w:t>
       </w:r>
       <w:r>
         <w:rPr>
@@ -26329,7 +26449,29 @@
           <w:szCs w:val="24"/>
           <w:rtl/>
         </w:rPr>
-        <w:t>האנכי ויימתח פי 9 בציר האופקי. בנוסף, מכיוון ואנו דוגמים בקצב דגימה הגדול מתדר נייקוויסט אזי</w:t>
+        <w:t xml:space="preserve">האנכי ויימתח פי 9 בציר האופקי. בנוסף, מכיוון ואנו דוגמים בקצב דגימה הגדול מתדר </w:t>
+      </w:r>
+      <w:proofErr w:type="spellStart"/>
+      <w:r>
+        <w:rPr>
+          <w:rFonts w:ascii="David" w:hAnsi="David" w:cs="David" w:hint="cs"/>
+          <w:i/>
+          <w:sz w:val="24"/>
+          <w:szCs w:val="24"/>
+          <w:rtl/>
+        </w:rPr>
+        <w:t>נייקוויסט</w:t>
+      </w:r>
+      <w:proofErr w:type="spellEnd"/>
+      <w:r>
+        <w:rPr>
+          <w:rFonts w:ascii="David" w:hAnsi="David" w:cs="David" w:hint="cs"/>
+          <w:i/>
+          <w:sz w:val="24"/>
+          <w:szCs w:val="24"/>
+          <w:rtl/>
+        </w:rPr>
+        <w:t xml:space="preserve"> אזי</w:t>
       </w:r>
       <w:r>
         <w:rPr>
@@ -26440,9 +26582,11 @@
         <w:jc w:val="both"/>
         <w:rPr>
           <w:rFonts w:ascii="David" w:hAnsi="David" w:cs="David"/>
-          <w:sz w:val="24"/>
-          <w:szCs w:val="24"/>
-          <w:rtl/>
+          <w:i/>
+          <w:sz w:val="24"/>
+          <w:szCs w:val="24"/>
+          <w:rtl/>
+          <w:lang w:val="en-GB"/>
         </w:rPr>
       </w:pPr>
       <w:r>
@@ -26470,7 +26614,317 @@
           <w:szCs w:val="24"/>
           <w:rtl/>
         </w:rPr>
-        <w:t>כי מיקומי ההלמים השתנו כתוצאה ממתיחת התדר.</w:t>
+        <w:t xml:space="preserve">כי מיקומי </w:t>
+      </w:r>
+      <w:proofErr w:type="spellStart"/>
+      <w:r>
+        <w:rPr>
+          <w:rFonts w:ascii="David" w:hAnsi="David" w:cs="David" w:hint="cs"/>
+          <w:sz w:val="24"/>
+          <w:szCs w:val="24"/>
+          <w:rtl/>
+        </w:rPr>
+        <w:t>ההלמים</w:t>
+      </w:r>
+      <w:proofErr w:type="spellEnd"/>
+      <w:r>
+        <w:rPr>
+          <w:rFonts w:ascii="David" w:hAnsi="David" w:cs="David" w:hint="cs"/>
+          <w:sz w:val="24"/>
+          <w:szCs w:val="24"/>
+          <w:rtl/>
+        </w:rPr>
+        <w:t xml:space="preserve"> השתנו כתוצאה ממתיחת התדר.</w:t>
+      </w:r>
+      <w:r>
+        <w:rPr>
+          <w:rFonts w:ascii="David" w:hAnsi="David" w:cs="David" w:hint="cs"/>
+          <w:sz w:val="24"/>
+          <w:szCs w:val="24"/>
+          <w:rtl/>
+        </w:rPr>
+        <w:t xml:space="preserve"> בדגימה שעומדת בתנאי </w:t>
+      </w:r>
+      <w:proofErr w:type="spellStart"/>
+      <w:r>
+        <w:rPr>
+          <w:rFonts w:ascii="David" w:hAnsi="David" w:cs="David" w:hint="cs"/>
+          <w:i/>
+          <w:sz w:val="24"/>
+          <w:szCs w:val="24"/>
+          <w:rtl/>
+        </w:rPr>
+        <w:t>נייקוויסט</w:t>
+      </w:r>
+      <w:proofErr w:type="spellEnd"/>
+      <w:r>
+        <w:rPr>
+          <w:rFonts w:ascii="David" w:hAnsi="David" w:cs="David" w:hint="cs"/>
+          <w:sz w:val="24"/>
+          <w:szCs w:val="24"/>
+          <w:rtl/>
+        </w:rPr>
+        <w:t xml:space="preserve"> קיבלנו הלמים ב</w:t>
+      </w:r>
+      <m:oMath>
+        <m:r>
+          <w:rPr>
+            <w:rFonts w:ascii="Cambria Math" w:hAnsi="Cambria Math" w:cs="David"/>
+            <w:sz w:val="24"/>
+            <w:szCs w:val="24"/>
+          </w:rPr>
+          <m:t>±</m:t>
+        </m:r>
+        <m:f>
+          <m:fPr>
+            <m:ctrlPr>
+              <w:rPr>
+                <w:rFonts w:ascii="Cambria Math" w:hAnsi="Cambria Math" w:cs="David"/>
+                <w:i/>
+                <w:sz w:val="24"/>
+                <w:szCs w:val="24"/>
+              </w:rPr>
+            </m:ctrlPr>
+          </m:fPr>
+          <m:num>
+            <m:r>
+              <w:rPr>
+                <w:rFonts w:ascii="Cambria Math" w:hAnsi="Cambria Math" w:cs="David"/>
+                <w:sz w:val="24"/>
+                <w:szCs w:val="24"/>
+              </w:rPr>
+              <m:t>π</m:t>
+            </m:r>
+          </m:num>
+          <m:den>
+            <m:r>
+              <w:rPr>
+                <w:rFonts w:ascii="Cambria Math" w:hAnsi="Cambria Math" w:cs="David"/>
+                <w:sz w:val="24"/>
+                <w:szCs w:val="24"/>
+              </w:rPr>
+              <m:t>12</m:t>
+            </m:r>
+          </m:den>
+        </m:f>
+        <m:r>
+          <w:rPr>
+            <w:rFonts w:ascii="Cambria Math" w:hAnsi="Cambria Math" w:cs="David"/>
+            <w:sz w:val="24"/>
+            <w:szCs w:val="24"/>
+          </w:rPr>
+          <m:t>,±</m:t>
+        </m:r>
+        <m:f>
+          <m:fPr>
+            <m:ctrlPr>
+              <w:rPr>
+                <w:rFonts w:ascii="Cambria Math" w:hAnsi="Cambria Math" w:cs="David"/>
+                <w:i/>
+                <w:sz w:val="24"/>
+                <w:szCs w:val="24"/>
+                <w:lang w:val="en-GB"/>
+              </w:rPr>
+            </m:ctrlPr>
+          </m:fPr>
+          <m:num>
+            <m:r>
+              <w:rPr>
+                <w:rFonts w:ascii="Cambria Math" w:hAnsi="Cambria Math" w:cs="David"/>
+                <w:sz w:val="24"/>
+                <w:szCs w:val="24"/>
+              </w:rPr>
+              <m:t>π</m:t>
+            </m:r>
+            <m:ctrlPr>
+              <w:rPr>
+                <w:rFonts w:ascii="Cambria Math" w:hAnsi="Cambria Math" w:cs="David"/>
+                <w:i/>
+                <w:sz w:val="24"/>
+                <w:szCs w:val="24"/>
+              </w:rPr>
+            </m:ctrlPr>
+          </m:num>
+          <m:den>
+            <m:r>
+              <w:rPr>
+                <w:rFonts w:ascii="Cambria Math" w:hAnsi="Cambria Math" w:cs="David"/>
+                <w:sz w:val="24"/>
+                <w:szCs w:val="24"/>
+                <w:lang w:val="en-GB"/>
+              </w:rPr>
+              <m:t>6</m:t>
+            </m:r>
+          </m:den>
+        </m:f>
+      </m:oMath>
+      <w:r>
+        <w:rPr>
+          <w:rFonts w:ascii="David" w:hAnsi="David" w:cs="David" w:hint="cs"/>
+          <w:i/>
+          <w:sz w:val="24"/>
+          <w:szCs w:val="24"/>
+          <w:rtl/>
+          <w:lang w:val="en-GB"/>
+        </w:rPr>
+        <w:t xml:space="preserve"> מה ששיקף בצורה מדויקת את התדרים באות המקורי, ואילו כאשר דגמנו בקצב שאינו עומד בתנאי </w:t>
+      </w:r>
+      <w:proofErr w:type="spellStart"/>
+      <w:r>
+        <w:rPr>
+          <w:rFonts w:ascii="David" w:hAnsi="David" w:cs="David" w:hint="cs"/>
+          <w:i/>
+          <w:sz w:val="24"/>
+          <w:szCs w:val="24"/>
+          <w:rtl/>
+        </w:rPr>
+        <w:t>נייקוויסט</w:t>
+      </w:r>
+      <w:proofErr w:type="spellEnd"/>
+      <w:r>
+        <w:rPr>
+          <w:rFonts w:ascii="David" w:hAnsi="David" w:cs="David" w:hint="cs"/>
+          <w:i/>
+          <w:sz w:val="24"/>
+          <w:szCs w:val="24"/>
+          <w:rtl/>
+        </w:rPr>
+        <w:t xml:space="preserve"> קיבלנו הלמים ב-</w:t>
+      </w:r>
+      <m:oMath>
+        <m:r>
+          <w:rPr>
+            <w:rFonts w:ascii="Cambria Math" w:hAnsi="Cambria Math" w:cs="David"/>
+            <w:sz w:val="24"/>
+            <w:szCs w:val="24"/>
+          </w:rPr>
+          <m:t>±</m:t>
+        </m:r>
+        <m:f>
+          <m:fPr>
+            <m:ctrlPr>
+              <w:rPr>
+                <w:rFonts w:ascii="Cambria Math" w:hAnsi="Cambria Math" w:cs="David"/>
+                <w:i/>
+                <w:sz w:val="24"/>
+                <w:szCs w:val="24"/>
+              </w:rPr>
+            </m:ctrlPr>
+          </m:fPr>
+          <m:num>
+            <m:r>
+              <w:rPr>
+                <w:rFonts w:ascii="Cambria Math" w:hAnsi="Cambria Math" w:cs="David"/>
+                <w:sz w:val="24"/>
+                <w:szCs w:val="24"/>
+              </w:rPr>
+              <m:t>π</m:t>
+            </m:r>
+          </m:num>
+          <m:den>
+            <m:r>
+              <w:rPr>
+                <w:rFonts w:ascii="Cambria Math" w:hAnsi="Cambria Math" w:cs="David"/>
+                <w:sz w:val="24"/>
+                <w:szCs w:val="24"/>
+              </w:rPr>
+              <m:t>2</m:t>
+            </m:r>
+          </m:den>
+        </m:f>
+        <m:r>
+          <w:rPr>
+            <w:rFonts w:ascii="Cambria Math" w:hAnsi="Cambria Math" w:cs="David"/>
+            <w:sz w:val="24"/>
+            <w:szCs w:val="24"/>
+          </w:rPr>
+          <m:t>,±</m:t>
+        </m:r>
+        <m:f>
+          <m:fPr>
+            <m:ctrlPr>
+              <w:rPr>
+                <w:rFonts w:ascii="Cambria Math" w:hAnsi="Cambria Math" w:cs="David"/>
+                <w:i/>
+                <w:sz w:val="24"/>
+                <w:szCs w:val="24"/>
+                <w:lang w:val="en-GB"/>
+              </w:rPr>
+            </m:ctrlPr>
+          </m:fPr>
+          <m:num>
+            <m:r>
+              <w:rPr>
+                <w:rFonts w:ascii="Cambria Math" w:hAnsi="Cambria Math" w:cs="David"/>
+                <w:sz w:val="24"/>
+                <w:szCs w:val="24"/>
+              </w:rPr>
+              <m:t>3π</m:t>
+            </m:r>
+            <m:ctrlPr>
+              <w:rPr>
+                <w:rFonts w:ascii="Cambria Math" w:hAnsi="Cambria Math" w:cs="David"/>
+                <w:i/>
+                <w:sz w:val="24"/>
+                <w:szCs w:val="24"/>
+              </w:rPr>
+            </m:ctrlPr>
+          </m:num>
+          <m:den>
+            <m:r>
+              <w:rPr>
+                <w:rFonts w:ascii="Cambria Math" w:hAnsi="Cambria Math" w:cs="David"/>
+                <w:sz w:val="24"/>
+                <w:szCs w:val="24"/>
+                <w:lang w:val="en-GB"/>
+              </w:rPr>
+              <m:t>4</m:t>
+            </m:r>
+          </m:den>
+        </m:f>
+        <m:r>
+          <w:rPr>
+            <w:rFonts w:ascii="Cambria Math" w:hAnsi="Cambria Math" w:cs="David" w:hint="cs"/>
+            <w:sz w:val="24"/>
+            <w:szCs w:val="24"/>
+            <w:rtl/>
+            <w:lang w:val="en-GB"/>
+          </w:rPr>
+          <m:t xml:space="preserve"> </m:t>
+        </m:r>
+      </m:oMath>
+      <w:r>
+        <w:rPr>
+          <w:rFonts w:ascii="David" w:hAnsi="David" w:cs="David" w:hint="cs"/>
+          <w:i/>
+          <w:sz w:val="24"/>
+          <w:szCs w:val="24"/>
+          <w:rtl/>
+          <w:lang w:val="en-GB"/>
+        </w:rPr>
+        <w:t xml:space="preserve"> אשר נובעים מ</w:t>
+      </w:r>
+      <m:oMath>
+        <m:r>
+          <w:rPr>
+            <w:rFonts w:ascii="Cambria Math" w:hAnsi="Cambria Math" w:cs="David"/>
+            <w:sz w:val="24"/>
+            <w:szCs w:val="24"/>
+            <w:lang w:val="en-GB"/>
+          </w:rPr>
+          <m:t>aliasing</m:t>
+        </m:r>
+      </m:oMath>
+      <w:r>
+        <w:rPr>
+          <w:rFonts w:ascii="David" w:hAnsi="David" w:cs="David" w:hint="cs"/>
+          <w:i/>
+          <w:sz w:val="24"/>
+          <w:szCs w:val="24"/>
+          <w:rtl/>
+          <w:lang w:val="en-GB"/>
+        </w:rPr>
+        <w:t xml:space="preserve"> ואינם מייצגים את האות המקורי.</w:t>
       </w:r>
     </w:p>
     <w:p>
@@ -26576,7 +27030,7 @@
       </w:pPr>
     </w:p>
     <w:sectPr>
-      <w:footerReference w:type="default" r:id="rId42"/>
+      <w:footerReference w:type="default" r:id="rId43"/>
       <w:pgSz w:w="11906" w:h="16838"/>
       <w:pgMar w:top="1440" w:right="1800" w:bottom="1440" w:left="1800" w:header="708" w:footer="708" w:gutter="0"/>
       <w:cols w:space="708"/>
@@ -26630,7 +27084,7 @@
     <w:sdtContent>
       <w:p>
         <w:pPr>
-          <w:pStyle w:val="Footer"/>
+          <w:pStyle w:val="a6"/>
           <w:jc w:val="center"/>
         </w:pPr>
         <w:r>
@@ -26657,7 +27111,7 @@
   </w:sdt>
   <w:p>
     <w:pPr>
-      <w:pStyle w:val="Footer"/>
+      <w:pStyle w:val="a6"/>
     </w:pPr>
   </w:p>
 </w:ftr>
@@ -27203,18 +27657,18 @@
     <w:lsdException w:name="Unresolved Mention" w:semiHidden="1" w:unhideWhenUsed="1"/>
     <w:lsdException w:name="Smart Link" w:semiHidden="1" w:unhideWhenUsed="1"/>
   </w:latentStyles>
-  <w:style w:type="paragraph" w:default="1" w:styleId="Normal">
+  <w:style w:type="paragraph" w:default="1" w:styleId="a">
     <w:name w:val="Normal"/>
     <w:qFormat/>
     <w:pPr>
       <w:bidi/>
     </w:pPr>
   </w:style>
-  <w:style w:type="paragraph" w:styleId="Heading1">
+  <w:style w:type="paragraph" w:styleId="1">
     <w:name w:val="heading 1"/>
-    <w:basedOn w:val="Normal"/>
-    <w:next w:val="Normal"/>
-    <w:link w:val="Heading1Char"/>
+    <w:basedOn w:val="a"/>
+    <w:next w:val="a"/>
+    <w:link w:val="10"/>
     <w:uiPriority w:val="9"/>
     <w:qFormat/>
     <w:rsid w:val="00E72104"/>
@@ -27231,11 +27685,11 @@
       <w:szCs w:val="32"/>
     </w:rPr>
   </w:style>
-  <w:style w:type="paragraph" w:styleId="Heading2">
+  <w:style w:type="paragraph" w:styleId="2">
     <w:name w:val="heading 2"/>
-    <w:basedOn w:val="Normal"/>
-    <w:next w:val="Normal"/>
-    <w:link w:val="Heading2Char"/>
+    <w:basedOn w:val="a"/>
+    <w:next w:val="a"/>
+    <w:link w:val="20"/>
     <w:uiPriority w:val="9"/>
     <w:unhideWhenUsed/>
     <w:qFormat/>
@@ -27253,11 +27707,11 @@
       <w:szCs w:val="26"/>
     </w:rPr>
   </w:style>
-  <w:style w:type="paragraph" w:styleId="Heading3">
+  <w:style w:type="paragraph" w:styleId="3">
     <w:name w:val="heading 3"/>
-    <w:basedOn w:val="Normal"/>
-    <w:next w:val="Normal"/>
-    <w:link w:val="Heading3Char"/>
+    <w:basedOn w:val="a"/>
+    <w:next w:val="a"/>
+    <w:link w:val="30"/>
     <w:uiPriority w:val="9"/>
     <w:unhideWhenUsed/>
     <w:qFormat/>
@@ -27275,11 +27729,11 @@
       <w:szCs w:val="24"/>
     </w:rPr>
   </w:style>
-  <w:style w:type="paragraph" w:styleId="Heading4">
+  <w:style w:type="paragraph" w:styleId="4">
     <w:name w:val="heading 4"/>
-    <w:basedOn w:val="Normal"/>
-    <w:next w:val="Normal"/>
-    <w:link w:val="Heading4Char"/>
+    <w:basedOn w:val="a"/>
+    <w:next w:val="a"/>
+    <w:link w:val="40"/>
     <w:uiPriority w:val="9"/>
     <w:unhideWhenUsed/>
     <w:qFormat/>
@@ -27297,13 +27751,13 @@
       <w:color w:val="2F5496" w:themeColor="accent1" w:themeShade="BF"/>
     </w:rPr>
   </w:style>
-  <w:style w:type="character" w:default="1" w:styleId="DefaultParagraphFont">
+  <w:style w:type="character" w:default="1" w:styleId="a0">
     <w:name w:val="Default Paragraph Font"/>
     <w:uiPriority w:val="1"/>
     <w:semiHidden/>
     <w:unhideWhenUsed/>
   </w:style>
-  <w:style w:type="table" w:default="1" w:styleId="TableNormal">
+  <w:style w:type="table" w:default="1" w:styleId="a1">
     <w:name w:val="Normal Table"/>
     <w:uiPriority w:val="99"/>
     <w:semiHidden/>
@@ -27318,16 +27772,16 @@
       </w:tblCellMar>
     </w:tblPr>
   </w:style>
-  <w:style w:type="numbering" w:default="1" w:styleId="NoList">
+  <w:style w:type="numbering" w:default="1" w:styleId="a2">
     <w:name w:val="No List"/>
     <w:uiPriority w:val="99"/>
     <w:semiHidden/>
     <w:unhideWhenUsed/>
   </w:style>
-  <w:style w:type="character" w:customStyle="1" w:styleId="Heading1Char">
-    <w:name w:val="Heading 1 Char"/>
-    <w:basedOn w:val="DefaultParagraphFont"/>
-    <w:link w:val="Heading1"/>
+  <w:style w:type="character" w:customStyle="1" w:styleId="10">
+    <w:name w:val="כותרת 1 תו"/>
+    <w:basedOn w:val="a0"/>
+    <w:link w:val="1"/>
     <w:uiPriority w:val="9"/>
     <w:rsid w:val="00E72104"/>
     <w:rPr>
@@ -27337,10 +27791,10 @@
       <w:szCs w:val="32"/>
     </w:rPr>
   </w:style>
-  <w:style w:type="character" w:customStyle="1" w:styleId="Heading2Char">
-    <w:name w:val="Heading 2 Char"/>
-    <w:basedOn w:val="DefaultParagraphFont"/>
-    <w:link w:val="Heading2"/>
+  <w:style w:type="character" w:customStyle="1" w:styleId="20">
+    <w:name w:val="כותרת 2 תו"/>
+    <w:basedOn w:val="a0"/>
+    <w:link w:val="2"/>
     <w:uiPriority w:val="9"/>
     <w:rsid w:val="00E72104"/>
     <w:rPr>
@@ -27350,10 +27804,10 @@
       <w:szCs w:val="26"/>
     </w:rPr>
   </w:style>
-  <w:style w:type="character" w:customStyle="1" w:styleId="Heading3Char">
-    <w:name w:val="Heading 3 Char"/>
-    <w:basedOn w:val="DefaultParagraphFont"/>
-    <w:link w:val="Heading3"/>
+  <w:style w:type="character" w:customStyle="1" w:styleId="30">
+    <w:name w:val="כותרת 3 תו"/>
+    <w:basedOn w:val="a0"/>
+    <w:link w:val="3"/>
     <w:uiPriority w:val="9"/>
     <w:rsid w:val="00A3689A"/>
     <w:rPr>
@@ -27363,9 +27817,9 @@
       <w:szCs w:val="24"/>
     </w:rPr>
   </w:style>
-  <w:style w:type="character" w:styleId="PlaceholderText">
+  <w:style w:type="character" w:styleId="a3">
     <w:name w:val="Placeholder Text"/>
-    <w:basedOn w:val="DefaultParagraphFont"/>
+    <w:basedOn w:val="a0"/>
     <w:uiPriority w:val="99"/>
     <w:semiHidden/>
     <w:rsid w:val="006757AA"/>
@@ -27373,10 +27827,10 @@
       <w:color w:val="808080"/>
     </w:rPr>
   </w:style>
-  <w:style w:type="paragraph" w:styleId="Header">
+  <w:style w:type="paragraph" w:styleId="a4">
     <w:name w:val="header"/>
-    <w:basedOn w:val="Normal"/>
-    <w:link w:val="HeaderChar"/>
+    <w:basedOn w:val="a"/>
+    <w:link w:val="a5"/>
     <w:uiPriority w:val="99"/>
     <w:unhideWhenUsed/>
     <w:rsid w:val="00B85716"/>
@@ -27388,17 +27842,17 @@
       <w:spacing w:after="0" w:line="240" w:lineRule="auto"/>
     </w:pPr>
   </w:style>
-  <w:style w:type="character" w:customStyle="1" w:styleId="HeaderChar">
-    <w:name w:val="Header Char"/>
-    <w:basedOn w:val="DefaultParagraphFont"/>
-    <w:link w:val="Header"/>
+  <w:style w:type="character" w:customStyle="1" w:styleId="a5">
+    <w:name w:val="כותרת עליונה תו"/>
+    <w:basedOn w:val="a0"/>
+    <w:link w:val="a4"/>
     <w:uiPriority w:val="99"/>
     <w:rsid w:val="00B85716"/>
   </w:style>
-  <w:style w:type="paragraph" w:styleId="Footer">
+  <w:style w:type="paragraph" w:styleId="a6">
     <w:name w:val="footer"/>
-    <w:basedOn w:val="Normal"/>
-    <w:link w:val="FooterChar"/>
+    <w:basedOn w:val="a"/>
+    <w:link w:val="a7"/>
     <w:uiPriority w:val="99"/>
     <w:unhideWhenUsed/>
     <w:rsid w:val="00B85716"/>
@@ -27410,16 +27864,16 @@
       <w:spacing w:after="0" w:line="240" w:lineRule="auto"/>
     </w:pPr>
   </w:style>
-  <w:style w:type="character" w:customStyle="1" w:styleId="FooterChar">
-    <w:name w:val="Footer Char"/>
-    <w:basedOn w:val="DefaultParagraphFont"/>
-    <w:link w:val="Footer"/>
+  <w:style w:type="character" w:customStyle="1" w:styleId="a7">
+    <w:name w:val="כותרת תחתונה תו"/>
+    <w:basedOn w:val="a0"/>
+    <w:link w:val="a6"/>
     <w:uiPriority w:val="99"/>
     <w:rsid w:val="00B85716"/>
   </w:style>
-  <w:style w:type="paragraph" w:styleId="ListParagraph">
+  <w:style w:type="paragraph" w:styleId="a8">
     <w:name w:val="List Paragraph"/>
-    <w:basedOn w:val="Normal"/>
+    <w:basedOn w:val="a"/>
     <w:uiPriority w:val="34"/>
     <w:qFormat/>
     <w:rsid w:val="005573FD"/>
@@ -27428,9 +27882,9 @@
       <w:contextualSpacing/>
     </w:pPr>
   </w:style>
-  <w:style w:type="character" w:styleId="CommentReference">
+  <w:style w:type="character" w:styleId="a9">
     <w:name w:val="annotation reference"/>
-    <w:basedOn w:val="DefaultParagraphFont"/>
+    <w:basedOn w:val="a0"/>
     <w:uiPriority w:val="99"/>
     <w:semiHidden/>
     <w:unhideWhenUsed/>
@@ -27440,10 +27894,10 @@
       <w:szCs w:val="16"/>
     </w:rPr>
   </w:style>
-  <w:style w:type="paragraph" w:styleId="CommentText">
+  <w:style w:type="paragraph" w:styleId="aa">
     <w:name w:val="annotation text"/>
-    <w:basedOn w:val="Normal"/>
-    <w:link w:val="CommentTextChar"/>
+    <w:basedOn w:val="a"/>
+    <w:link w:val="ab"/>
     <w:uiPriority w:val="99"/>
     <w:unhideWhenUsed/>
     <w:rsid w:val="00910CDA"/>
@@ -27455,10 +27909,10 @@
       <w:szCs w:val="20"/>
     </w:rPr>
   </w:style>
-  <w:style w:type="character" w:customStyle="1" w:styleId="CommentTextChar">
-    <w:name w:val="Comment Text Char"/>
-    <w:basedOn w:val="DefaultParagraphFont"/>
-    <w:link w:val="CommentText"/>
+  <w:style w:type="character" w:customStyle="1" w:styleId="ab">
+    <w:name w:val="טקסט הערה תו"/>
+    <w:basedOn w:val="a0"/>
+    <w:link w:val="aa"/>
     <w:uiPriority w:val="99"/>
     <w:rsid w:val="00910CDA"/>
     <w:rPr>
@@ -27466,11 +27920,11 @@
       <w:szCs w:val="20"/>
     </w:rPr>
   </w:style>
-  <w:style w:type="paragraph" w:styleId="CommentSubject">
+  <w:style w:type="paragraph" w:styleId="ac">
     <w:name w:val="annotation subject"/>
-    <w:basedOn w:val="CommentText"/>
-    <w:next w:val="CommentText"/>
-    <w:link w:val="CommentSubjectChar"/>
+    <w:basedOn w:val="aa"/>
+    <w:next w:val="aa"/>
+    <w:link w:val="ad"/>
     <w:uiPriority w:val="99"/>
     <w:semiHidden/>
     <w:unhideWhenUsed/>
@@ -27480,10 +27934,10 @@
       <w:bCs/>
     </w:rPr>
   </w:style>
-  <w:style w:type="character" w:customStyle="1" w:styleId="CommentSubjectChar">
-    <w:name w:val="Comment Subject Char"/>
-    <w:basedOn w:val="CommentTextChar"/>
-    <w:link w:val="CommentSubject"/>
+  <w:style w:type="character" w:customStyle="1" w:styleId="ad">
+    <w:name w:val="נושא הערה תו"/>
+    <w:basedOn w:val="ab"/>
+    <w:link w:val="ac"/>
     <w:uiPriority w:val="99"/>
     <w:semiHidden/>
     <w:rsid w:val="00910CDA"/>
@@ -27494,10 +27948,10 @@
       <w:szCs w:val="20"/>
     </w:rPr>
   </w:style>
-  <w:style w:type="character" w:customStyle="1" w:styleId="Heading4Char">
-    <w:name w:val="Heading 4 Char"/>
-    <w:basedOn w:val="DefaultParagraphFont"/>
-    <w:link w:val="Heading4"/>
+  <w:style w:type="character" w:customStyle="1" w:styleId="40">
+    <w:name w:val="כותרת 4 תו"/>
+    <w:basedOn w:val="a0"/>
+    <w:link w:val="4"/>
     <w:uiPriority w:val="9"/>
     <w:rsid w:val="00375193"/>
     <w:rPr>

</xml_diff>

<commit_message>
Is this the last commit ?
</commit_message>
<xml_diff>
--- a/209339290_208728139.docx
+++ b/209339290_208728139.docx
@@ -4,7 +4,7 @@
   <w:body>
     <w:p>
       <w:pPr>
-        <w:pStyle w:val="Heading1"/>
+        <w:pStyle w:val="1"/>
         <w:jc w:val="center"/>
         <w:rPr>
           <w:rtl/>
@@ -33,7 +33,7 @@
     </w:p>
     <w:p>
       <w:pPr>
-        <w:pStyle w:val="Heading2"/>
+        <w:pStyle w:val="2"/>
         <w:jc w:val="center"/>
         <w:rPr>
           <w:rtl/>
@@ -78,7 +78,7 @@
     </w:p>
     <w:p>
       <w:pPr>
-        <w:pStyle w:val="Heading2"/>
+        <w:pStyle w:val="2"/>
         <w:jc w:val="both"/>
         <w:rPr>
           <w:sz w:val="40"/>
@@ -330,7 +330,7 @@
     </w:p>
     <w:p>
       <w:pPr>
-        <w:pStyle w:val="Heading3"/>
+        <w:pStyle w:val="3"/>
         <w:jc w:val="both"/>
         <w:rPr>
           <w:rtl/>
@@ -1576,11 +1576,12 @@
       <w:pPr>
         <w:jc w:val="both"/>
         <w:rPr>
-          <w:rFonts w:ascii="David" w:eastAsiaTheme="minorEastAsia" w:hAnsi="David" w:cs="David"/>
+          <w:rFonts w:ascii="David" w:eastAsiaTheme="minorEastAsia" w:hAnsi="David" w:cs="David" w:hint="cs"/>
           <w:i/>
           <w:sz w:val="24"/>
           <w:szCs w:val="24"/>
           <w:rtl/>
+          <w:lang w:val="en-GB"/>
         </w:rPr>
       </w:pPr>
       <w:r>
@@ -1635,6 +1636,37 @@
         </w:rPr>
         <w:t>בסעיף ה' נראה שכל האפסים והקטבים של המערכת נמצאים בתוך מעגל היחידה, ולכן המערכת הפיכה.</w:t>
       </w:r>
+      <w:r>
+        <w:rPr>
+          <w:rFonts w:ascii="David" w:eastAsiaTheme="minorEastAsia" w:hAnsi="David" w:cs="David" w:hint="cs"/>
+          <w:i/>
+          <w:sz w:val="24"/>
+          <w:szCs w:val="24"/>
+          <w:rtl/>
+        </w:rPr>
+        <w:t xml:space="preserve"> בפרט קיימת לה מערכת הופכית יציבה </w:t>
+      </w:r>
+      <m:oMath>
+        <m:r>
+          <w:rPr>
+            <w:rFonts w:ascii="Cambria Math" w:eastAsiaTheme="minorEastAsia" w:hAnsi="Cambria Math" w:cs="David"/>
+            <w:sz w:val="24"/>
+            <w:szCs w:val="24"/>
+          </w:rPr>
+          <m:t>BIBO</m:t>
+        </m:r>
+      </m:oMath>
+      <w:r>
+        <w:rPr>
+          <w:rFonts w:ascii="David" w:eastAsiaTheme="minorEastAsia" w:hAnsi="David" w:cs="David" w:hint="cs"/>
+          <w:i/>
+          <w:sz w:val="24"/>
+          <w:szCs w:val="24"/>
+          <w:rtl/>
+          <w:lang w:val="en-GB"/>
+        </w:rPr>
+        <w:t>.</w:t>
+      </w:r>
     </w:p>
     <w:p>
       <w:pPr>
@@ -1650,7 +1682,7 @@
     </w:p>
     <w:p>
       <w:pPr>
-        <w:pStyle w:val="Heading3"/>
+        <w:pStyle w:val="3"/>
         <w:jc w:val="both"/>
         <w:rPr>
           <w:rtl/>
@@ -4447,7 +4479,7 @@
     </w:p>
     <w:p>
       <w:pPr>
-        <w:pStyle w:val="Heading3"/>
+        <w:pStyle w:val="3"/>
         <w:jc w:val="both"/>
         <w:rPr>
           <w:rtl/>
@@ -6377,7 +6409,7 @@
     </w:p>
     <w:p>
       <w:pPr>
-        <w:pStyle w:val="Heading3"/>
+        <w:pStyle w:val="3"/>
         <w:jc w:val="both"/>
         <w:rPr>
           <w:rtl/>
@@ -6477,7 +6509,7 @@
     </w:p>
     <w:p>
       <w:pPr>
-        <w:pStyle w:val="Heading3"/>
+        <w:pStyle w:val="3"/>
         <w:jc w:val="center"/>
         <w:rPr>
           <w:rFonts w:eastAsiaTheme="minorEastAsia"/>
@@ -6546,7 +6578,7 @@
     </w:p>
     <w:p>
       <w:pPr>
-        <w:pStyle w:val="Heading3"/>
+        <w:pStyle w:val="3"/>
         <w:jc w:val="both"/>
         <w:rPr>
           <w:rFonts w:eastAsiaTheme="minorEastAsia"/>
@@ -7337,7 +7369,7 @@
     </w:p>
     <w:p>
       <w:pPr>
-        <w:pStyle w:val="Heading3"/>
+        <w:pStyle w:val="3"/>
         <w:jc w:val="both"/>
       </w:pPr>
       <w:r>
@@ -7526,7 +7558,7 @@
     </w:p>
     <w:p>
       <w:pPr>
-        <w:pStyle w:val="Heading3"/>
+        <w:pStyle w:val="3"/>
         <w:jc w:val="both"/>
         <w:rPr>
           <w:rtl/>
@@ -7691,7 +7723,7 @@
     </w:p>
     <w:p>
       <w:pPr>
-        <w:pStyle w:val="Heading3"/>
+        <w:pStyle w:val="3"/>
         <w:jc w:val="both"/>
         <w:rPr>
           <w:rtl/>
@@ -9072,7 +9104,7 @@
     </w:p>
     <w:p>
       <w:pPr>
-        <w:pStyle w:val="Heading3"/>
+        <w:pStyle w:val="3"/>
         <w:jc w:val="center"/>
         <w:rPr>
           <w:rtl/>
@@ -9186,7 +9218,7 @@
     </w:p>
     <w:p>
       <w:pPr>
-        <w:pStyle w:val="Heading3"/>
+        <w:pStyle w:val="3"/>
         <w:rPr>
           <w:rtl/>
         </w:rPr>
@@ -9689,27 +9721,7 @@
           <w:szCs w:val="24"/>
           <w:rtl/>
         </w:rPr>
-        <w:t xml:space="preserve"> נשים לב כי לעשות </w:t>
-      </w:r>
-      <w:proofErr w:type="spellStart"/>
-      <w:r>
-        <w:rPr>
-          <w:rFonts w:ascii="David" w:hAnsi="David" w:cs="David" w:hint="cs"/>
-          <w:sz w:val="24"/>
-          <w:szCs w:val="24"/>
-          <w:rtl/>
-        </w:rPr>
-        <w:t>קונבולוציה</w:t>
-      </w:r>
-      <w:proofErr w:type="spellEnd"/>
-      <w:r>
-        <w:rPr>
-          <w:rFonts w:ascii="David" w:hAnsi="David" w:cs="David" w:hint="cs"/>
-          <w:sz w:val="24"/>
-          <w:szCs w:val="24"/>
-          <w:rtl/>
-        </w:rPr>
-        <w:t xml:space="preserve"> של אות הכניסה עם </w:t>
+        <w:t xml:space="preserve"> נשים לב כי לעשות קונבולוציה של אות הכניסה עם </w:t>
       </w:r>
       <m:oMath>
         <m:r>
@@ -12250,7 +12262,7 @@
     </w:p>
     <w:p>
       <w:pPr>
-        <w:pStyle w:val="Heading3"/>
+        <w:pStyle w:val="3"/>
         <w:rPr>
           <w:rtl/>
         </w:rPr>
@@ -12266,7 +12278,7 @@
     </w:p>
     <w:p>
       <w:pPr>
-        <w:pStyle w:val="Heading3"/>
+        <w:pStyle w:val="3"/>
         <w:jc w:val="center"/>
         <w:rPr>
           <w:rtl/>
@@ -13150,19 +13162,8 @@
           <w:szCs w:val="24"/>
           <w:rtl/>
         </w:rPr>
-        <w:t xml:space="preserve"> ארבעת </w:t>
-      </w:r>
-      <w:proofErr w:type="spellStart"/>
-      <w:r>
-        <w:rPr>
-          <w:rFonts w:ascii="David" w:hAnsi="David" w:cs="David" w:hint="cs"/>
-          <w:sz w:val="24"/>
-          <w:szCs w:val="24"/>
-          <w:rtl/>
-        </w:rPr>
-        <w:t>ההלמים</w:t>
-      </w:r>
-      <w:proofErr w:type="spellEnd"/>
+        <w:t xml:space="preserve"> ארבעת ההלמים</w:t>
+      </w:r>
       <w:r>
         <w:rPr>
           <w:rFonts w:ascii="David" w:hAnsi="David" w:cs="David" w:hint="cs"/>
@@ -14544,7 +14545,7 @@
     </w:p>
     <w:p>
       <w:pPr>
-        <w:pStyle w:val="Heading3"/>
+        <w:pStyle w:val="3"/>
         <w:rPr>
           <w:rtl/>
         </w:rPr>
@@ -14830,7 +14831,7 @@
     </w:p>
     <w:p>
       <w:pPr>
-        <w:pStyle w:val="Heading2"/>
+        <w:pStyle w:val="2"/>
         <w:jc w:val="both"/>
         <w:rPr>
           <w:sz w:val="40"/>
@@ -14851,7 +14852,7 @@
     </w:p>
     <w:p>
       <w:pPr>
-        <w:pStyle w:val="Heading3"/>
+        <w:pStyle w:val="3"/>
         <w:jc w:val="both"/>
         <w:rPr>
           <w:rtl/>
@@ -16865,7 +16866,7 @@
     </w:p>
     <w:p>
       <w:pPr>
-        <w:pStyle w:val="Heading3"/>
+        <w:pStyle w:val="3"/>
         <w:jc w:val="both"/>
         <w:rPr>
           <w:rtl/>
@@ -17017,7 +17018,7 @@
     </w:p>
     <w:p>
       <w:pPr>
-        <w:pStyle w:val="ListParagraph"/>
+        <w:pStyle w:val="a8"/>
         <w:numPr>
           <w:ilvl w:val="0"/>
           <w:numId w:val="1"/>
@@ -17200,7 +17201,7 @@
     </w:p>
     <w:p>
       <w:pPr>
-        <w:pStyle w:val="ListParagraph"/>
+        <w:pStyle w:val="a8"/>
         <w:numPr>
           <w:ilvl w:val="0"/>
           <w:numId w:val="1"/>
@@ -17761,7 +17762,7 @@
     </w:p>
     <w:p>
       <w:pPr>
-        <w:pStyle w:val="Heading3"/>
+        <w:pStyle w:val="3"/>
         <w:jc w:val="both"/>
         <w:rPr>
           <w:rtl/>
@@ -20628,7 +20629,7 @@
     </w:p>
     <w:p>
       <w:pPr>
-        <w:pStyle w:val="Heading3"/>
+        <w:pStyle w:val="3"/>
         <w:jc w:val="both"/>
         <w:rPr>
           <w:rtl/>
@@ -20841,7 +20842,7 @@
     </w:p>
     <w:p>
       <w:pPr>
-        <w:pStyle w:val="Heading3"/>
+        <w:pStyle w:val="3"/>
         <w:jc w:val="both"/>
         <w:rPr>
           <w:rtl/>
@@ -21467,7 +21468,7 @@
     </w:p>
     <w:p>
       <w:pPr>
-        <w:pStyle w:val="Heading3"/>
+        <w:pStyle w:val="3"/>
         <w:jc w:val="both"/>
         <w:rPr>
           <w:rtl/>
@@ -21577,7 +21578,7 @@
     </w:p>
     <w:p>
       <w:pPr>
-        <w:pStyle w:val="Heading4"/>
+        <w:pStyle w:val="4"/>
         <w:rPr>
           <w:rtl/>
           <w:lang w:val="en-GB"/>
@@ -24850,19 +24851,7 @@
                               <w:szCs w:val="16"/>
                               <w:lang w:val="en-GB"/>
                             </w:rPr>
-                            <m:t>3</m:t>
-                          </m:r>
-                          <m:r>
-                            <m:rPr>
-                              <m:sty m:val="bi"/>
-                            </m:rPr>
-                            <w:rPr>
-                              <w:rFonts w:ascii="Cambria Math" w:hAnsi="Cambria Math"/>
-                              <w:sz w:val="16"/>
-                              <w:szCs w:val="16"/>
-                              <w:lang w:val="en-GB"/>
-                            </w:rPr>
-                            <m:t>π</m:t>
+                            <m:t>3π</m:t>
                           </m:r>
                         </m:num>
                         <m:den>
@@ -25242,7 +25231,7 @@
     </w:p>
     <w:p>
       <w:pPr>
-        <w:pStyle w:val="Heading4"/>
+        <w:pStyle w:val="4"/>
         <w:rPr>
           <w:rtl/>
           <w:lang w:val="en-GB"/>
@@ -25531,7 +25520,7 @@
     </w:p>
     <w:p>
       <w:pPr>
-        <w:pStyle w:val="Heading4"/>
+        <w:pStyle w:val="4"/>
         <w:rPr>
           <w:rtl/>
           <w:lang w:val="en-GB"/>
@@ -26158,7 +26147,7 @@
     </w:p>
     <w:p>
       <w:pPr>
-        <w:pStyle w:val="Heading3"/>
+        <w:pStyle w:val="3"/>
         <w:jc w:val="both"/>
         <w:rPr>
           <w:rtl/>
@@ -26204,29 +26193,7 @@
           <w:rtl/>
           <w:lang w:val="en-GB"/>
         </w:rPr>
-        <w:t xml:space="preserve">קצב הדגימה המקסימלי העומד בתנאי </w:t>
-      </w:r>
-      <w:proofErr w:type="spellStart"/>
-      <w:r>
-        <w:rPr>
-          <w:rFonts w:ascii="David" w:hAnsi="David" w:cs="David" w:hint="cs"/>
-          <w:sz w:val="24"/>
-          <w:szCs w:val="24"/>
-          <w:rtl/>
-          <w:lang w:val="en-GB"/>
-        </w:rPr>
-        <w:t>נייקוויסט</w:t>
-      </w:r>
-      <w:proofErr w:type="spellEnd"/>
-      <w:r>
-        <w:rPr>
-          <w:rFonts w:ascii="David" w:hAnsi="David" w:cs="David" w:hint="cs"/>
-          <w:sz w:val="24"/>
-          <w:szCs w:val="24"/>
-          <w:rtl/>
-          <w:lang w:val="en-GB"/>
-        </w:rPr>
-        <w:t xml:space="preserve"> הינו</w:t>
+        <w:t>קצב הדגימה המקסימלי העומד בתנאי נייקוויסט הינו</w:t>
       </w:r>
       <w:r>
         <w:rPr>
@@ -26455,29 +26422,7 @@
           <w:szCs w:val="24"/>
           <w:rtl/>
         </w:rPr>
-        <w:t xml:space="preserve">האנכי ויימתח פי 9 בציר האופקי. בנוסף, מכיוון ואנו דוגמים בקצב דגימה הגדול מתדר </w:t>
-      </w:r>
-      <w:proofErr w:type="spellStart"/>
-      <w:r>
-        <w:rPr>
-          <w:rFonts w:ascii="David" w:hAnsi="David" w:cs="David" w:hint="cs"/>
-          <w:i/>
-          <w:sz w:val="24"/>
-          <w:szCs w:val="24"/>
-          <w:rtl/>
-        </w:rPr>
-        <w:t>נייקוויסט</w:t>
-      </w:r>
-      <w:proofErr w:type="spellEnd"/>
-      <w:r>
-        <w:rPr>
-          <w:rFonts w:ascii="David" w:hAnsi="David" w:cs="David" w:hint="cs"/>
-          <w:i/>
-          <w:sz w:val="24"/>
-          <w:szCs w:val="24"/>
-          <w:rtl/>
-        </w:rPr>
-        <w:t xml:space="preserve"> אזי</w:t>
+        <w:t>האנכי ויימתח פי 9 בציר האופקי. בנוסף, מכיוון ואנו דוגמים בקצב דגימה הגדול מתדר נייקוויסט אזי</w:t>
       </w:r>
       <w:r>
         <w:rPr>
@@ -26620,9 +26565,8 @@
           <w:szCs w:val="24"/>
           <w:rtl/>
         </w:rPr>
-        <w:t xml:space="preserve">כי מיקומי </w:t>
-      </w:r>
-      <w:proofErr w:type="spellStart"/>
+        <w:t>כי מיקומי ההלמים השתנו כתוצאה ממתיחת התדר.</w:t>
+      </w:r>
       <w:r>
         <w:rPr>
           <w:rFonts w:ascii="David" w:hAnsi="David" w:cs="David" w:hint="cs"/>
@@ -26630,28 +26574,8 @@
           <w:szCs w:val="24"/>
           <w:rtl/>
         </w:rPr>
-        <w:t>ההלמים</w:t>
-      </w:r>
-      <w:proofErr w:type="spellEnd"/>
-      <w:r>
-        <w:rPr>
-          <w:rFonts w:ascii="David" w:hAnsi="David" w:cs="David" w:hint="cs"/>
-          <w:sz w:val="24"/>
-          <w:szCs w:val="24"/>
-          <w:rtl/>
-        </w:rPr>
-        <w:t xml:space="preserve"> השתנו כתוצאה ממתיחת התדר.</w:t>
-      </w:r>
-      <w:r>
-        <w:rPr>
-          <w:rFonts w:ascii="David" w:hAnsi="David" w:cs="David" w:hint="cs"/>
-          <w:sz w:val="24"/>
-          <w:szCs w:val="24"/>
-          <w:rtl/>
-        </w:rPr>
         <w:t xml:space="preserve"> בדגימה שעומדת בתנאי </w:t>
       </w:r>
-      <w:proofErr w:type="spellStart"/>
       <w:r>
         <w:rPr>
           <w:rFonts w:ascii="David" w:hAnsi="David" w:cs="David" w:hint="cs"/>
@@ -26662,7 +26586,6 @@
         </w:rPr>
         <w:t>נייקוויסט</w:t>
       </w:r>
-      <w:proofErr w:type="spellEnd"/>
       <w:r>
         <w:rPr>
           <w:rFonts w:ascii="David" w:hAnsi="David" w:cs="David" w:hint="cs"/>
@@ -26775,7 +26698,6 @@
         </w:rPr>
         <w:t xml:space="preserve"> מה ששיקף בצורה מדויקת את התדרים באות המקורי, ואילו כאשר דגמנו בקצב שאינו עומד בתנאי </w:t>
       </w:r>
-      <w:proofErr w:type="spellStart"/>
       <w:r>
         <w:rPr>
           <w:rFonts w:ascii="David" w:hAnsi="David" w:cs="David" w:hint="cs"/>
@@ -26784,18 +26706,7 @@
           <w:szCs w:val="24"/>
           <w:rtl/>
         </w:rPr>
-        <w:t>נייקוויסט</w:t>
-      </w:r>
-      <w:proofErr w:type="spellEnd"/>
-      <w:r>
-        <w:rPr>
-          <w:rFonts w:ascii="David" w:hAnsi="David" w:cs="David" w:hint="cs"/>
-          <w:i/>
-          <w:sz w:val="24"/>
-          <w:szCs w:val="24"/>
-          <w:rtl/>
-        </w:rPr>
-        <w:t xml:space="preserve"> קיבלנו הלמים ב-</w:t>
+        <w:t>נייקוויסט קיבלנו הלמים ב-</w:t>
       </w:r>
       <m:oMath>
         <m:r>
@@ -27090,7 +27001,7 @@
     <w:sdtContent>
       <w:p>
         <w:pPr>
-          <w:pStyle w:val="Footer"/>
+          <w:pStyle w:val="a6"/>
           <w:jc w:val="center"/>
         </w:pPr>
         <w:r>
@@ -27117,7 +27028,7 @@
   </w:sdt>
   <w:p>
     <w:pPr>
-      <w:pStyle w:val="Footer"/>
+      <w:pStyle w:val="a6"/>
     </w:pPr>
   </w:p>
 </w:ftr>
@@ -27663,18 +27574,18 @@
     <w:lsdException w:name="Unresolved Mention" w:semiHidden="1" w:unhideWhenUsed="1"/>
     <w:lsdException w:name="Smart Link" w:semiHidden="1" w:unhideWhenUsed="1"/>
   </w:latentStyles>
-  <w:style w:type="paragraph" w:default="1" w:styleId="Normal">
+  <w:style w:type="paragraph" w:default="1" w:styleId="a">
     <w:name w:val="Normal"/>
     <w:qFormat/>
     <w:pPr>
       <w:bidi/>
     </w:pPr>
   </w:style>
-  <w:style w:type="paragraph" w:styleId="Heading1">
+  <w:style w:type="paragraph" w:styleId="1">
     <w:name w:val="heading 1"/>
-    <w:basedOn w:val="Normal"/>
-    <w:next w:val="Normal"/>
-    <w:link w:val="Heading1Char"/>
+    <w:basedOn w:val="a"/>
+    <w:next w:val="a"/>
+    <w:link w:val="10"/>
     <w:uiPriority w:val="9"/>
     <w:qFormat/>
     <w:rsid w:val="00E72104"/>
@@ -27691,11 +27602,11 @@
       <w:szCs w:val="32"/>
     </w:rPr>
   </w:style>
-  <w:style w:type="paragraph" w:styleId="Heading2">
+  <w:style w:type="paragraph" w:styleId="2">
     <w:name w:val="heading 2"/>
-    <w:basedOn w:val="Normal"/>
-    <w:next w:val="Normal"/>
-    <w:link w:val="Heading2Char"/>
+    <w:basedOn w:val="a"/>
+    <w:next w:val="a"/>
+    <w:link w:val="20"/>
     <w:uiPriority w:val="9"/>
     <w:unhideWhenUsed/>
     <w:qFormat/>
@@ -27713,11 +27624,11 @@
       <w:szCs w:val="26"/>
     </w:rPr>
   </w:style>
-  <w:style w:type="paragraph" w:styleId="Heading3">
+  <w:style w:type="paragraph" w:styleId="3">
     <w:name w:val="heading 3"/>
-    <w:basedOn w:val="Normal"/>
-    <w:next w:val="Normal"/>
-    <w:link w:val="Heading3Char"/>
+    <w:basedOn w:val="a"/>
+    <w:next w:val="a"/>
+    <w:link w:val="30"/>
     <w:uiPriority w:val="9"/>
     <w:unhideWhenUsed/>
     <w:qFormat/>
@@ -27735,11 +27646,11 @@
       <w:szCs w:val="24"/>
     </w:rPr>
   </w:style>
-  <w:style w:type="paragraph" w:styleId="Heading4">
+  <w:style w:type="paragraph" w:styleId="4">
     <w:name w:val="heading 4"/>
-    <w:basedOn w:val="Normal"/>
-    <w:next w:val="Normal"/>
-    <w:link w:val="Heading4Char"/>
+    <w:basedOn w:val="a"/>
+    <w:next w:val="a"/>
+    <w:link w:val="40"/>
     <w:uiPriority w:val="9"/>
     <w:unhideWhenUsed/>
     <w:qFormat/>
@@ -27757,13 +27668,13 @@
       <w:color w:val="2F5496" w:themeColor="accent1" w:themeShade="BF"/>
     </w:rPr>
   </w:style>
-  <w:style w:type="character" w:default="1" w:styleId="DefaultParagraphFont">
+  <w:style w:type="character" w:default="1" w:styleId="a0">
     <w:name w:val="Default Paragraph Font"/>
     <w:uiPriority w:val="1"/>
     <w:semiHidden/>
     <w:unhideWhenUsed/>
   </w:style>
-  <w:style w:type="table" w:default="1" w:styleId="TableNormal">
+  <w:style w:type="table" w:default="1" w:styleId="a1">
     <w:name w:val="Normal Table"/>
     <w:uiPriority w:val="99"/>
     <w:semiHidden/>
@@ -27778,16 +27689,16 @@
       </w:tblCellMar>
     </w:tblPr>
   </w:style>
-  <w:style w:type="numbering" w:default="1" w:styleId="NoList">
+  <w:style w:type="numbering" w:default="1" w:styleId="a2">
     <w:name w:val="No List"/>
     <w:uiPriority w:val="99"/>
     <w:semiHidden/>
     <w:unhideWhenUsed/>
   </w:style>
-  <w:style w:type="character" w:customStyle="1" w:styleId="Heading1Char">
-    <w:name w:val="Heading 1 Char"/>
-    <w:basedOn w:val="DefaultParagraphFont"/>
-    <w:link w:val="Heading1"/>
+  <w:style w:type="character" w:customStyle="1" w:styleId="10">
+    <w:name w:val="כותרת 1 תו"/>
+    <w:basedOn w:val="a0"/>
+    <w:link w:val="1"/>
     <w:uiPriority w:val="9"/>
     <w:rsid w:val="00E72104"/>
     <w:rPr>
@@ -27797,10 +27708,10 @@
       <w:szCs w:val="32"/>
     </w:rPr>
   </w:style>
-  <w:style w:type="character" w:customStyle="1" w:styleId="Heading2Char">
-    <w:name w:val="Heading 2 Char"/>
-    <w:basedOn w:val="DefaultParagraphFont"/>
-    <w:link w:val="Heading2"/>
+  <w:style w:type="character" w:customStyle="1" w:styleId="20">
+    <w:name w:val="כותרת 2 תו"/>
+    <w:basedOn w:val="a0"/>
+    <w:link w:val="2"/>
     <w:uiPriority w:val="9"/>
     <w:rsid w:val="00E72104"/>
     <w:rPr>
@@ -27810,10 +27721,10 @@
       <w:szCs w:val="26"/>
     </w:rPr>
   </w:style>
-  <w:style w:type="character" w:customStyle="1" w:styleId="Heading3Char">
-    <w:name w:val="Heading 3 Char"/>
-    <w:basedOn w:val="DefaultParagraphFont"/>
-    <w:link w:val="Heading3"/>
+  <w:style w:type="character" w:customStyle="1" w:styleId="30">
+    <w:name w:val="כותרת 3 תו"/>
+    <w:basedOn w:val="a0"/>
+    <w:link w:val="3"/>
     <w:uiPriority w:val="9"/>
     <w:rsid w:val="00A3689A"/>
     <w:rPr>
@@ -27823,9 +27734,9 @@
       <w:szCs w:val="24"/>
     </w:rPr>
   </w:style>
-  <w:style w:type="character" w:styleId="PlaceholderText">
+  <w:style w:type="character" w:styleId="a3">
     <w:name w:val="Placeholder Text"/>
-    <w:basedOn w:val="DefaultParagraphFont"/>
+    <w:basedOn w:val="a0"/>
     <w:uiPriority w:val="99"/>
     <w:semiHidden/>
     <w:rsid w:val="006757AA"/>
@@ -27833,10 +27744,10 @@
       <w:color w:val="808080"/>
     </w:rPr>
   </w:style>
-  <w:style w:type="paragraph" w:styleId="Header">
+  <w:style w:type="paragraph" w:styleId="a4">
     <w:name w:val="header"/>
-    <w:basedOn w:val="Normal"/>
-    <w:link w:val="HeaderChar"/>
+    <w:basedOn w:val="a"/>
+    <w:link w:val="a5"/>
     <w:uiPriority w:val="99"/>
     <w:unhideWhenUsed/>
     <w:rsid w:val="00B85716"/>
@@ -27848,17 +27759,17 @@
       <w:spacing w:after="0" w:line="240" w:lineRule="auto"/>
     </w:pPr>
   </w:style>
-  <w:style w:type="character" w:customStyle="1" w:styleId="HeaderChar">
-    <w:name w:val="Header Char"/>
-    <w:basedOn w:val="DefaultParagraphFont"/>
-    <w:link w:val="Header"/>
+  <w:style w:type="character" w:customStyle="1" w:styleId="a5">
+    <w:name w:val="כותרת עליונה תו"/>
+    <w:basedOn w:val="a0"/>
+    <w:link w:val="a4"/>
     <w:uiPriority w:val="99"/>
     <w:rsid w:val="00B85716"/>
   </w:style>
-  <w:style w:type="paragraph" w:styleId="Footer">
+  <w:style w:type="paragraph" w:styleId="a6">
     <w:name w:val="footer"/>
-    <w:basedOn w:val="Normal"/>
-    <w:link w:val="FooterChar"/>
+    <w:basedOn w:val="a"/>
+    <w:link w:val="a7"/>
     <w:uiPriority w:val="99"/>
     <w:unhideWhenUsed/>
     <w:rsid w:val="00B85716"/>
@@ -27870,16 +27781,16 @@
       <w:spacing w:after="0" w:line="240" w:lineRule="auto"/>
     </w:pPr>
   </w:style>
-  <w:style w:type="character" w:customStyle="1" w:styleId="FooterChar">
-    <w:name w:val="Footer Char"/>
-    <w:basedOn w:val="DefaultParagraphFont"/>
-    <w:link w:val="Footer"/>
+  <w:style w:type="character" w:customStyle="1" w:styleId="a7">
+    <w:name w:val="כותרת תחתונה תו"/>
+    <w:basedOn w:val="a0"/>
+    <w:link w:val="a6"/>
     <w:uiPriority w:val="99"/>
     <w:rsid w:val="00B85716"/>
   </w:style>
-  <w:style w:type="paragraph" w:styleId="ListParagraph">
+  <w:style w:type="paragraph" w:styleId="a8">
     <w:name w:val="List Paragraph"/>
-    <w:basedOn w:val="Normal"/>
+    <w:basedOn w:val="a"/>
     <w:uiPriority w:val="34"/>
     <w:qFormat/>
     <w:rsid w:val="005573FD"/>
@@ -27888,9 +27799,9 @@
       <w:contextualSpacing/>
     </w:pPr>
   </w:style>
-  <w:style w:type="character" w:styleId="CommentReference">
+  <w:style w:type="character" w:styleId="a9">
     <w:name w:val="annotation reference"/>
-    <w:basedOn w:val="DefaultParagraphFont"/>
+    <w:basedOn w:val="a0"/>
     <w:uiPriority w:val="99"/>
     <w:semiHidden/>
     <w:unhideWhenUsed/>
@@ -27900,10 +27811,10 @@
       <w:szCs w:val="16"/>
     </w:rPr>
   </w:style>
-  <w:style w:type="paragraph" w:styleId="CommentText">
+  <w:style w:type="paragraph" w:styleId="aa">
     <w:name w:val="annotation text"/>
-    <w:basedOn w:val="Normal"/>
-    <w:link w:val="CommentTextChar"/>
+    <w:basedOn w:val="a"/>
+    <w:link w:val="ab"/>
     <w:uiPriority w:val="99"/>
     <w:unhideWhenUsed/>
     <w:rsid w:val="00910CDA"/>
@@ -27915,10 +27826,10 @@
       <w:szCs w:val="20"/>
     </w:rPr>
   </w:style>
-  <w:style w:type="character" w:customStyle="1" w:styleId="CommentTextChar">
-    <w:name w:val="Comment Text Char"/>
-    <w:basedOn w:val="DefaultParagraphFont"/>
-    <w:link w:val="CommentText"/>
+  <w:style w:type="character" w:customStyle="1" w:styleId="ab">
+    <w:name w:val="טקסט הערה תו"/>
+    <w:basedOn w:val="a0"/>
+    <w:link w:val="aa"/>
     <w:uiPriority w:val="99"/>
     <w:rsid w:val="00910CDA"/>
     <w:rPr>
@@ -27926,11 +27837,11 @@
       <w:szCs w:val="20"/>
     </w:rPr>
   </w:style>
-  <w:style w:type="paragraph" w:styleId="CommentSubject">
+  <w:style w:type="paragraph" w:styleId="ac">
     <w:name w:val="annotation subject"/>
-    <w:basedOn w:val="CommentText"/>
-    <w:next w:val="CommentText"/>
-    <w:link w:val="CommentSubjectChar"/>
+    <w:basedOn w:val="aa"/>
+    <w:next w:val="aa"/>
+    <w:link w:val="ad"/>
     <w:uiPriority w:val="99"/>
     <w:semiHidden/>
     <w:unhideWhenUsed/>
@@ -27940,10 +27851,10 @@
       <w:bCs/>
     </w:rPr>
   </w:style>
-  <w:style w:type="character" w:customStyle="1" w:styleId="CommentSubjectChar">
-    <w:name w:val="Comment Subject Char"/>
-    <w:basedOn w:val="CommentTextChar"/>
-    <w:link w:val="CommentSubject"/>
+  <w:style w:type="character" w:customStyle="1" w:styleId="ad">
+    <w:name w:val="נושא הערה תו"/>
+    <w:basedOn w:val="ab"/>
+    <w:link w:val="ac"/>
     <w:uiPriority w:val="99"/>
     <w:semiHidden/>
     <w:rsid w:val="00910CDA"/>
@@ -27954,10 +27865,10 @@
       <w:szCs w:val="20"/>
     </w:rPr>
   </w:style>
-  <w:style w:type="character" w:customStyle="1" w:styleId="Heading4Char">
-    <w:name w:val="Heading 4 Char"/>
-    <w:basedOn w:val="DefaultParagraphFont"/>
-    <w:link w:val="Heading4"/>
+  <w:style w:type="character" w:customStyle="1" w:styleId="40">
+    <w:name w:val="כותרת 4 תו"/>
+    <w:basedOn w:val="a0"/>
+    <w:link w:val="4"/>
     <w:uiPriority w:val="9"/>
     <w:rsid w:val="00375193"/>
     <w:rPr>

</xml_diff>